<commit_message>
Updated cover letter and figure
</commit_message>
<xml_diff>
--- a/coverletter.docx
+++ b/coverletter.docx
@@ -60,7 +60,37 @@
                 <w:rFonts w:ascii="Poppins" w:hAnsi="Poppins" w:cs="Poppins"/>
                 <w:lang w:val="en-US"/>
               </w:rPr>
-              <w:t>Special Issue “Good Modeling Practise”</w:t>
+              <w:t xml:space="preserve">Special Issue “Good Modeling </w:t>
+            </w:r>
+            <w:proofErr w:type="spellStart"/>
+            <w:r>
+              <w:rPr>
+                <w:rFonts w:ascii="Poppins" w:hAnsi="Poppins" w:cs="Poppins"/>
+                <w:lang w:val="en-US"/>
+              </w:rPr>
+              <w:t>Practi</w:t>
+            </w:r>
+            <w:r>
+              <w:rPr>
+                <w:rFonts w:ascii="Poppins" w:hAnsi="Poppins" w:cs="Poppins"/>
+                <w:lang w:val="en-US"/>
+              </w:rPr>
+              <w:t>s</w:t>
+            </w:r>
+            <w:r>
+              <w:rPr>
+                <w:rFonts w:ascii="Poppins" w:hAnsi="Poppins" w:cs="Poppins"/>
+                <w:lang w:val="en-US"/>
+              </w:rPr>
+              <w:t>e</w:t>
+            </w:r>
+            <w:proofErr w:type="spellEnd"/>
+            <w:r>
+              <w:rPr>
+                <w:rFonts w:ascii="Poppins" w:hAnsi="Poppins" w:cs="Poppins"/>
+                <w:lang w:val="en-US"/>
+              </w:rPr>
+              <w:t>”</w:t>
             </w:r>
           </w:p>
           <w:p>
@@ -168,21 +198,41 @@
                                 <w:szCs w:val="15"/>
                               </w:rPr>
                             </w:pPr>
-                            <w:hyperlink r:id="rId8" w:history="1">
-                              <w:r>
-                                <w:rPr>
-                                  <w:rStyle w:val="Hyperlink"/>
-                                  <w:rFonts w:ascii="Poppins" w:hAnsi="Poppins" w:cs="Poppins"/>
-                                  <w:b/>
-                                  <w:color w:val="1F497D" w:themeColor="text2"/>
-                                  <w:spacing w:val="5"/>
-                                  <w:sz w:val="15"/>
-                                  <w:szCs w:val="15"/>
-                                  <w:u w:val="none"/>
-                                </w:rPr>
-                                <w:t>www.hereon.de</w:t>
-                              </w:r>
-                            </w:hyperlink>
+                            <w:r>
+                              <w:fldChar w:fldCharType="begin"/>
+                            </w:r>
+                            <w:r>
+                              <w:instrText>HYPERLINK "http://www.hereon.de"</w:instrText>
+                            </w:r>
+                            <w:r>
+                              <w:fldChar w:fldCharType="separate"/>
+                            </w:r>
+                            <w:r>
+                              <w:rPr>
+                                <w:rStyle w:val="Hyperlink"/>
+                                <w:rFonts w:ascii="Poppins" w:hAnsi="Poppins" w:cs="Poppins"/>
+                                <w:b/>
+                                <w:color w:val="1F497D" w:themeColor="text2"/>
+                                <w:spacing w:val="5"/>
+                                <w:sz w:val="15"/>
+                                <w:szCs w:val="15"/>
+                                <w:u w:val="none"/>
+                              </w:rPr>
+                              <w:t>www.hereon.de</w:t>
+                            </w:r>
+                            <w:r>
+                              <w:rPr>
+                                <w:rStyle w:val="Hyperlink"/>
+                                <w:rFonts w:ascii="Poppins" w:hAnsi="Poppins" w:cs="Poppins"/>
+                                <w:b/>
+                                <w:color w:val="1F497D" w:themeColor="text2"/>
+                                <w:spacing w:val="5"/>
+                                <w:sz w:val="15"/>
+                                <w:szCs w:val="15"/>
+                                <w:u w:val="none"/>
+                              </w:rPr>
+                              <w:fldChar w:fldCharType="end"/>
+                            </w:r>
                           </w:p>
                           <w:p>
                             <w:pPr>
@@ -391,6 +441,7 @@
                                 <w:lang w:val="en-US"/>
                               </w:rPr>
                             </w:pPr>
+                            <w:proofErr w:type="spellStart"/>
                             <w:r>
                               <w:rPr>
                                 <w:rFonts w:ascii="Poppins" w:hAnsi="Poppins" w:cs="Poppins"/>
@@ -400,7 +451,19 @@
                                 <w:szCs w:val="12"/>
                                 <w:lang w:val="en-US"/>
                               </w:rPr>
-                              <w:t>Assistenz | Assista</w:t>
+                              <w:t>Assistenz</w:t>
+                            </w:r>
+                            <w:proofErr w:type="spellEnd"/>
+                            <w:r>
+                              <w:rPr>
+                                <w:rFonts w:ascii="Poppins" w:hAnsi="Poppins" w:cs="Poppins"/>
+                                <w:color w:val="1F497D" w:themeColor="text2"/>
+                                <w:spacing w:val="5"/>
+                                <w:sz w:val="12"/>
+                                <w:szCs w:val="12"/>
+                                <w:lang w:val="en-US"/>
+                              </w:rPr>
+                              <w:t xml:space="preserve"> | Assista</w:t>
                             </w:r>
                             <w:r>
                               <w:rPr>
@@ -1188,6 +1251,7 @@
                                 <w:lang w:val="en-US"/>
                               </w:rPr>
                             </w:pPr>
+                            <w:proofErr w:type="spellStart"/>
                             <w:r>
                               <w:rPr>
                                 <w:rFonts w:ascii="Poppins" w:hAnsi="Poppins" w:cs="Poppins"/>
@@ -1200,6 +1264,7 @@
                               </w:rPr>
                               <w:t>Ökosystemmodellierung</w:t>
                             </w:r>
+                            <w:proofErr w:type="spellEnd"/>
                           </w:p>
                           <w:p>
                             <w:pPr>
@@ -1546,11 +1611,9 @@
     <w:p>
       <w:pPr>
         <w:rPr>
+          <w:ins w:id="0" w:author="Carsten Lemmen" w:date="2024-05-31T12:09:00Z"/>
           <w:rFonts w:ascii="Poppins" w:hAnsi="Poppins" w:cs="Poppins"/>
           <w:b/>
-          <w:color w:val="00467D"/>
-          <w:sz w:val="15"/>
-          <w:szCs w:val="15"/>
           <w:lang w:val="en-US"/>
         </w:rPr>
       </w:pPr>
@@ -1559,87 +1622,111 @@
       <w:pPr>
         <w:rPr>
           <w:rFonts w:ascii="Poppins" w:hAnsi="Poppins" w:cs="Poppins"/>
-          <w:b/>
-          <w:lang w:val="en-US"/>
-        </w:rPr>
-      </w:pPr>
-      <w:r>
-        <w:rPr>
-          <w:rFonts w:ascii="Poppins" w:hAnsi="Poppins" w:cs="Poppins"/>
-          <w:b/>
-          <w:lang w:val="en-US"/>
-        </w:rPr>
-        <w:t xml:space="preserve">Submission to Special Issue </w:t>
-      </w:r>
-      <w:r>
-        <w:rPr>
-          <w:rFonts w:ascii="Poppins" w:hAnsi="Poppins" w:cs="Poppins"/>
-          <w:b/>
-          <w:lang w:val="en-US"/>
-        </w:rPr>
-        <w:t>“Good Modeling Practise”</w:t>
+          <w:lang w:val="en-US"/>
+        </w:rPr>
+      </w:pPr>
+      <w:proofErr w:type="spellStart"/>
+      <w:r>
+        <w:rPr>
+          <w:rFonts w:ascii="Poppins" w:hAnsi="Poppins" w:cs="Poppins"/>
+          <w:lang w:val="en-US"/>
+        </w:rPr>
+        <w:t>Lüneburg</w:t>
+      </w:r>
+      <w:proofErr w:type="spellEnd"/>
+      <w:r>
+        <w:rPr>
+          <w:rFonts w:ascii="Poppins" w:hAnsi="Poppins" w:cs="Poppins"/>
+          <w:lang w:val="en-US"/>
+        </w:rPr>
+        <w:t>,</w:t>
+      </w:r>
+      <w:r>
+        <w:rPr>
+          <w:rFonts w:ascii="Poppins" w:hAnsi="Poppins" w:cs="Poppins"/>
+          <w:lang w:val="en-US"/>
+        </w:rPr>
+        <w:t xml:space="preserve"> </w:t>
+      </w:r>
+      <w:r>
+        <w:rPr>
+          <w:rFonts w:ascii="Poppins" w:hAnsi="Poppins" w:cs="Poppins"/>
+          <w:lang w:val="en-US"/>
+        </w:rPr>
+        <w:t>31</w:t>
+      </w:r>
+      <w:r>
+        <w:rPr>
+          <w:rFonts w:ascii="Poppins" w:hAnsi="Poppins" w:cs="Poppins"/>
+          <w:lang w:val="en-US"/>
+        </w:rPr>
+        <w:t xml:space="preserve">. </w:t>
+      </w:r>
+      <w:r>
+        <w:rPr>
+          <w:rFonts w:ascii="Poppins" w:hAnsi="Poppins" w:cs="Poppins"/>
+          <w:lang w:val="en-US"/>
+        </w:rPr>
+        <w:t>Mai</w:t>
+      </w:r>
+      <w:r>
+        <w:rPr>
+          <w:rFonts w:ascii="Poppins" w:hAnsi="Poppins" w:cs="Poppins"/>
+          <w:lang w:val="en-US"/>
+        </w:rPr>
+        <w:t xml:space="preserve"> 2024</w:t>
       </w:r>
     </w:p>
     <w:p>
       <w:pPr>
         <w:rPr>
           <w:rFonts w:ascii="Poppins" w:hAnsi="Poppins" w:cs="Poppins"/>
-        </w:rPr>
-      </w:pPr>
-      <w:r>
-        <w:rPr>
-          <w:rFonts w:ascii="Poppins" w:hAnsi="Poppins" w:cs="Poppins"/>
-          <w:lang w:val="en-US"/>
-        </w:rPr>
-        <w:t>Lüneburg</w:t>
-      </w:r>
-      <w:r>
-        <w:rPr>
-          <w:rFonts w:ascii="Poppins" w:hAnsi="Poppins" w:cs="Poppins"/>
-          <w:lang w:val="en-US"/>
-        </w:rPr>
-        <w:t>,</w:t>
-      </w:r>
-      <w:r>
-        <w:rPr>
-          <w:rFonts w:ascii="Poppins" w:hAnsi="Poppins" w:cs="Poppins"/>
-          <w:lang w:val="en-US"/>
-        </w:rPr>
-        <w:t xml:space="preserve"> </w:t>
-      </w:r>
-      <w:r>
-        <w:rPr>
-          <w:rFonts w:ascii="Poppins" w:hAnsi="Poppins" w:cs="Poppins"/>
-          <w:lang w:val="en-US"/>
-        </w:rPr>
-        <w:t>31</w:t>
-      </w:r>
-      <w:r>
-        <w:rPr>
-          <w:rFonts w:ascii="Poppins" w:hAnsi="Poppins" w:cs="Poppins"/>
-          <w:lang w:val="en-US"/>
-        </w:rPr>
-        <w:t xml:space="preserve">. </w:t>
-      </w:r>
-      <w:r>
-        <w:rPr>
-          <w:rFonts w:ascii="Poppins" w:hAnsi="Poppins" w:cs="Poppins"/>
-        </w:rPr>
-        <w:t>Mai</w:t>
-      </w:r>
-      <w:r>
-        <w:rPr>
-          <w:rFonts w:ascii="Poppins" w:hAnsi="Poppins" w:cs="Poppins"/>
-        </w:rPr>
-        <w:t xml:space="preserve"> 2024</w:t>
-      </w:r>
+          <w:lang w:val="en-US"/>
+        </w:rPr>
+      </w:pPr>
     </w:p>
     <w:p>
       <w:pPr>
         <w:rPr>
           <w:rFonts w:ascii="Poppins" w:hAnsi="Poppins" w:cs="Poppins"/>
-        </w:rPr>
-      </w:pPr>
+          <w:b/>
+          <w:lang w:val="en-US"/>
+        </w:rPr>
+      </w:pPr>
+      <w:r>
+        <w:rPr>
+          <w:rFonts w:ascii="Poppins" w:hAnsi="Poppins" w:cs="Poppins"/>
+          <w:b/>
+          <w:lang w:val="en-US"/>
+        </w:rPr>
+        <w:t xml:space="preserve">Submission to Special Issue </w:t>
+      </w:r>
+      <w:r>
+        <w:rPr>
+          <w:rFonts w:ascii="Poppins" w:hAnsi="Poppins" w:cs="Poppins"/>
+          <w:b/>
+          <w:lang w:val="en-US"/>
+        </w:rPr>
+        <w:t xml:space="preserve">“Good Modeling </w:t>
+      </w:r>
+      <w:proofErr w:type="spellStart"/>
+      <w:r>
+        <w:rPr>
+          <w:rFonts w:ascii="Poppins" w:hAnsi="Poppins" w:cs="Poppins"/>
+          <w:b/>
+          <w:lang w:val="en-US"/>
+        </w:rPr>
+        <w:t>Practise</w:t>
+      </w:r>
+      <w:proofErr w:type="spellEnd"/>
+      <w:r>
+        <w:rPr>
+          <w:rFonts w:ascii="Poppins" w:hAnsi="Poppins" w:cs="Poppins"/>
+          <w:b/>
+          <w:lang w:val="en-US"/>
+        </w:rPr>
+        <w:t>”</w:t>
+      </w:r>
     </w:p>
     <w:p>
       <w:pPr>
@@ -1648,20 +1735,6 @@
           <w:lang w:val="en-US"/>
         </w:rPr>
       </w:pPr>
-      <w:r>
-        <w:rPr>
-          <w:rFonts w:ascii="Poppins" w:hAnsi="Poppins" w:cs="Poppins"/>
-          <w:lang w:val="en-US"/>
-        </w:rPr>
-        <w:t>Dear Rose, dear editorial team</w:t>
-      </w:r>
-      <w:r>
-        <w:rPr>
-          <w:rFonts w:ascii="Poppins" w:hAnsi="Poppins" w:cs="Poppins"/>
-          <w:lang w:val="en-US"/>
-        </w:rPr>
-        <w:t>,</w:t>
-      </w:r>
     </w:p>
     <w:p>
       <w:pPr>
@@ -1675,6 +1748,28 @@
           <w:rFonts w:ascii="Poppins" w:hAnsi="Poppins" w:cs="Poppins"/>
           <w:lang w:val="en-US"/>
         </w:rPr>
+        <w:t>Dear Rose, dear editorial team</w:t>
+      </w:r>
+      <w:r>
+        <w:rPr>
+          <w:rFonts w:ascii="Poppins" w:hAnsi="Poppins" w:cs="Poppins"/>
+          <w:lang w:val="en-US"/>
+        </w:rPr>
+        <w:t>,</w:t>
+      </w:r>
+    </w:p>
+    <w:p>
+      <w:pPr>
+        <w:rPr>
+          <w:rFonts w:ascii="Poppins" w:hAnsi="Poppins" w:cs="Poppins"/>
+          <w:lang w:val="en-US"/>
+        </w:rPr>
+      </w:pPr>
+      <w:r>
+        <w:rPr>
+          <w:rFonts w:ascii="Poppins" w:hAnsi="Poppins" w:cs="Poppins"/>
+          <w:lang w:val="en-US"/>
+        </w:rPr>
         <w:t>we</w:t>
       </w:r>
       <w:r>
@@ -1696,7 +1791,35 @@
           <w:rFonts w:ascii="Poppins" w:hAnsi="Poppins" w:cs="Poppins"/>
           <w:lang w:val="en-US"/>
         </w:rPr>
-        <w:t xml:space="preserve"> pleased to submit a manuscript on “Good Modeling Software Practises” to the Joint Special issue on Good Modeling Practise to be considered for publication in Ecological Modelling.   The manuscript – coauthored Philipp Sommer and </w:t>
+        <w:t xml:space="preserve"> pleased to submit a manuscript on “Good Modeling Software Practi</w:t>
+      </w:r>
+      <w:r>
+        <w:rPr>
+          <w:rFonts w:ascii="Poppins" w:hAnsi="Poppins" w:cs="Poppins"/>
+          <w:lang w:val="en-US"/>
+        </w:rPr>
+        <w:t>c</w:t>
+      </w:r>
+      <w:r>
+        <w:rPr>
+          <w:rFonts w:ascii="Poppins" w:hAnsi="Poppins" w:cs="Poppins"/>
+          <w:lang w:val="en-US"/>
+        </w:rPr>
+        <w:t>es” to the Joint Special issue on Good Modeling Practi</w:t>
+      </w:r>
+      <w:r>
+        <w:rPr>
+          <w:rFonts w:ascii="Poppins" w:hAnsi="Poppins" w:cs="Poppins"/>
+          <w:lang w:val="en-US"/>
+        </w:rPr>
+        <w:t>c</w:t>
+      </w:r>
+      <w:r>
+        <w:rPr>
+          <w:rFonts w:ascii="Poppins" w:hAnsi="Poppins" w:cs="Poppins"/>
+          <w:lang w:val="en-US"/>
+        </w:rPr>
+        <w:t xml:space="preserve">e to be considered for publication in Ecological Modelling.   The manuscript – coauthored Philipp Sommer and </w:t>
       </w:r>
       <w:r>
         <w:rPr>
@@ -1730,7 +1853,65 @@
           <w:rFonts w:ascii="Poppins" w:hAnsi="Poppins" w:cs="Poppins"/>
           <w:lang w:val="en-US"/>
         </w:rPr>
-        <w:t>by including as a third dimension good research practise and considering Good Modeling Software Practises at the center of this triangle</w:t>
+        <w:t xml:space="preserve">by including as a </w:t>
+      </w:r>
+      <w:proofErr w:type="gramStart"/>
+      <w:r>
+        <w:rPr>
+          <w:rFonts w:ascii="Poppins" w:hAnsi="Poppins" w:cs="Poppins"/>
+          <w:lang w:val="en-US"/>
+        </w:rPr>
+        <w:t>third dimension</w:t>
+      </w:r>
+      <w:proofErr w:type="gramEnd"/>
+      <w:r>
+        <w:rPr>
+          <w:rFonts w:ascii="Poppins" w:hAnsi="Poppins" w:cs="Poppins"/>
+          <w:lang w:val="en-US"/>
+        </w:rPr>
+        <w:t xml:space="preserve"> good </w:t>
+      </w:r>
+      <w:r>
+        <w:rPr>
+          <w:rFonts w:ascii="Poppins" w:hAnsi="Poppins" w:cs="Poppins"/>
+          <w:lang w:val="en-US"/>
+        </w:rPr>
+        <w:t>scientific</w:t>
+      </w:r>
+      <w:r>
+        <w:rPr>
+          <w:rFonts w:ascii="Poppins" w:hAnsi="Poppins" w:cs="Poppins"/>
+          <w:lang w:val="en-US"/>
+        </w:rPr>
+        <w:t xml:space="preserve"> practi</w:t>
+      </w:r>
+      <w:r>
+        <w:rPr>
+          <w:rFonts w:ascii="Poppins" w:hAnsi="Poppins" w:cs="Poppins"/>
+          <w:lang w:val="en-US"/>
+        </w:rPr>
+        <w:t>c</w:t>
+      </w:r>
+      <w:r>
+        <w:rPr>
+          <w:rFonts w:ascii="Poppins" w:hAnsi="Poppins" w:cs="Poppins"/>
+          <w:lang w:val="en-US"/>
+        </w:rPr>
+        <w:t>e and considering Good Modeling Software Practi</w:t>
+      </w:r>
+      <w:r>
+        <w:rPr>
+          <w:rFonts w:ascii="Poppins" w:hAnsi="Poppins" w:cs="Poppins"/>
+          <w:lang w:val="en-US"/>
+        </w:rPr>
+        <w:t>c</w:t>
+      </w:r>
+      <w:r>
+        <w:rPr>
+          <w:rFonts w:ascii="Poppins" w:hAnsi="Poppins" w:cs="Poppins"/>
+          <w:lang w:val="en-US"/>
+        </w:rPr>
+        <w:t>es at the center of this triangle</w:t>
       </w:r>
       <w:r>
         <w:rPr>
@@ -1794,37 +1975,63 @@
           <w:rFonts w:ascii="Poppins" w:hAnsi="Poppins" w:cs="Poppins"/>
           <w:lang w:val="en-US"/>
         </w:rPr>
-        <w:t xml:space="preserve">We submit the manuscript in the hope that it is a valuable contribution to the Special Issue.  We suggest as reviewers Maria Pierce, Koen Meesters, Lilian Na’ia Alessa and Allen Lee.  </w:t>
+        <w:t xml:space="preserve">We submit the manuscript in the hope that it is a valuable contribution to the Special Issue.  We suggest as reviewers Maria Pierce, Koen </w:t>
+      </w:r>
+      <w:proofErr w:type="spellStart"/>
+      <w:r>
+        <w:rPr>
+          <w:rFonts w:ascii="Poppins" w:hAnsi="Poppins" w:cs="Poppins"/>
+          <w:lang w:val="en-US"/>
+        </w:rPr>
+        <w:t>Meesters</w:t>
+      </w:r>
+      <w:proofErr w:type="spellEnd"/>
+      <w:r>
+        <w:rPr>
+          <w:rFonts w:ascii="Poppins" w:hAnsi="Poppins" w:cs="Poppins"/>
+          <w:lang w:val="en-US"/>
+        </w:rPr>
+        <w:t xml:space="preserve">, Lilian </w:t>
+      </w:r>
+      <w:proofErr w:type="spellStart"/>
+      <w:r>
+        <w:rPr>
+          <w:rFonts w:ascii="Poppins" w:hAnsi="Poppins" w:cs="Poppins"/>
+          <w:lang w:val="en-US"/>
+        </w:rPr>
+        <w:t>Na’ia</w:t>
+      </w:r>
+      <w:proofErr w:type="spellEnd"/>
+      <w:r>
+        <w:rPr>
+          <w:rFonts w:ascii="Poppins" w:hAnsi="Poppins" w:cs="Poppins"/>
+          <w:lang w:val="en-US"/>
+        </w:rPr>
+        <w:t xml:space="preserve"> Alessa and Allen Lee.  The manuscript has not been submitted elsewhere and we declare </w:t>
+      </w:r>
+      <w:r>
+        <w:rPr>
+          <w:rFonts w:ascii="Poppins" w:hAnsi="Poppins" w:cs="Poppins"/>
+          <w:lang w:val="en-US"/>
+        </w:rPr>
+        <w:t>that there are no</w:t>
+      </w:r>
+      <w:r>
+        <w:rPr>
+          <w:rFonts w:ascii="Poppins" w:hAnsi="Poppins" w:cs="Poppins"/>
+          <w:lang w:val="en-US"/>
+        </w:rPr>
+        <w:t xml:space="preserve"> conflicts of interests.</w:t>
       </w:r>
     </w:p>
     <w:p>
       <w:pPr>
-        <w:rPr>
-          <w:rFonts w:ascii="Poppins" w:hAnsi="Poppins" w:cs="Poppins"/>
-          <w:lang w:val="en-US"/>
-        </w:rPr>
-      </w:pPr>
-      <w:r>
-        <w:rPr>
-          <w:rFonts w:ascii="Poppins" w:hAnsi="Poppins" w:cs="Poppins"/>
-          <w:lang w:val="en-US"/>
-        </w:rPr>
-        <w:t xml:space="preserve">The manuscript has not been submitted elsewhere and we declare </w:t>
-      </w:r>
-      <w:r>
-        <w:rPr>
-          <w:rFonts w:ascii="Poppins" w:hAnsi="Poppins" w:cs="Poppins"/>
-          <w:lang w:val="en-US"/>
-        </w:rPr>
-        <w:t>that there are no</w:t>
-      </w:r>
-      <w:r>
-        <w:rPr>
-          <w:rFonts w:ascii="Poppins" w:hAnsi="Poppins" w:cs="Poppins"/>
-          <w:lang w:val="en-US"/>
-        </w:rPr>
-        <w:t xml:space="preserve"> conflicts of interests.</w:t>
-      </w:r>
+        <w:ind w:right="57"/>
+        <w:rPr>
+          <w:rFonts w:ascii="Poppins" w:hAnsi="Poppins" w:cs="Poppins"/>
+          <w:lang w:val="en-US"/>
+        </w:rPr>
+      </w:pPr>
     </w:p>
     <w:p>
       <w:pPr>
@@ -1834,6 +2041,20 @@
           <w:lang w:val="en-US"/>
         </w:rPr>
       </w:pPr>
+      <w:r>
+        <w:rPr>
+          <w:rFonts w:ascii="Poppins" w:hAnsi="Poppins" w:cs="Poppins"/>
+          <w:lang w:val="en-US"/>
+        </w:rPr>
+        <w:t>Sincerely</w:t>
+      </w:r>
+      <w:r>
+        <w:rPr>
+          <w:rFonts w:ascii="Poppins" w:hAnsi="Poppins" w:cs="Poppins"/>
+          <w:lang w:val="en-US"/>
+        </w:rPr>
+        <w:t>,</w:t>
+      </w:r>
     </w:p>
     <w:p>
       <w:pPr>
@@ -1848,14 +2069,14 @@
           <w:rFonts w:ascii="Poppins" w:hAnsi="Poppins" w:cs="Poppins"/>
           <w:lang w:val="en-US"/>
         </w:rPr>
-        <w:t>Sincerely</w:t>
-      </w:r>
-      <w:r>
-        <w:rPr>
-          <w:rFonts w:ascii="Poppins" w:hAnsi="Poppins" w:cs="Poppins"/>
-          <w:lang w:val="en-US"/>
-        </w:rPr>
-        <w:t>,</w:t>
+        <w:t>Carsten Lemmen</w:t>
+      </w:r>
+      <w:r>
+        <w:rPr>
+          <w:rFonts w:ascii="Poppins" w:hAnsi="Poppins" w:cs="Poppins"/>
+          <w:lang w:val="en-US"/>
+        </w:rPr>
+        <w:t xml:space="preserve"> and Philipp Sommer</w:t>
       </w:r>
     </w:p>
     <w:p>
@@ -1866,34 +2087,11 @@
           <w:lang w:val="en-US"/>
         </w:rPr>
       </w:pPr>
-      <w:r>
-        <w:rPr>
-          <w:rFonts w:ascii="Poppins" w:hAnsi="Poppins" w:cs="Poppins"/>
-          <w:lang w:val="en-US"/>
-        </w:rPr>
-        <w:t>Carsten Lemmen</w:t>
-      </w:r>
-      <w:r>
-        <w:rPr>
-          <w:rFonts w:ascii="Poppins" w:hAnsi="Poppins" w:cs="Poppins"/>
-          <w:lang w:val="en-US"/>
-        </w:rPr>
-        <w:t xml:space="preserve"> and Philipp Sommer</w:t>
-      </w:r>
-    </w:p>
-    <w:p>
-      <w:pPr>
-        <w:ind w:right="57"/>
-        <w:rPr>
-          <w:rFonts w:ascii="Poppins" w:hAnsi="Poppins" w:cs="Poppins"/>
-          <w:lang w:val="en-US"/>
-        </w:rPr>
-      </w:pPr>
     </w:p>
     <w:sectPr>
-      <w:headerReference w:type="default" r:id="rId9"/>
-      <w:headerReference w:type="first" r:id="rId10"/>
-      <w:footerReference w:type="first" r:id="rId11"/>
+      <w:headerReference w:type="default" r:id="rId8"/>
+      <w:headerReference w:type="first" r:id="rId9"/>
+      <w:footerReference w:type="first" r:id="rId10"/>
       <w:pgSz w:w="11906" w:h="16838" w:code="9"/>
       <w:pgMar w:top="2977" w:right="3542" w:bottom="1797" w:left="1276" w:header="709" w:footer="393" w:gutter="0"/>
       <w:cols w:space="708"/>
@@ -3289,6 +3487,14 @@
     <w:abstractNumId w:val="6"/>
   </w:num>
 </w:numbering>
+</file>
+
+<file path=word/people.xml><?xml version="1.0" encoding="utf-8"?>
+<w15:people xmlns:wpc="http://schemas.microsoft.com/office/word/2010/wordprocessingCanvas" xmlns:cx="http://schemas.microsoft.com/office/drawing/2014/chartex" xmlns:cx1="http://schemas.microsoft.com/office/drawing/2015/9/8/chartex" xmlns:cx2="http://schemas.microsoft.com/office/drawing/2015/10/21/chartex" xmlns:cx3="http://schemas.microsoft.com/office/drawing/2016/5/9/chartex" xmlns:cx4="http://schemas.microsoft.com/office/drawing/2016/5/10/chartex" xmlns:cx5="http://schemas.microsoft.com/office/drawing/2016/5/11/chartex" xmlns:cx6="http://schemas.microsoft.com/office/drawing/2016/5/12/chartex" xmlns:cx7="http://schemas.microsoft.com/office/drawing/2016/5/13/chartex" xmlns:cx8="http://schemas.microsoft.com/office/drawing/2016/5/14/chartex" xmlns:mc="http://schemas.openxmlformats.org/markup-compatibility/2006" xmlns:aink="http://schemas.microsoft.com/office/drawing/2016/ink" xmlns:am3d="http://schemas.microsoft.com/office/drawing/2017/model3d" xmlns:o="urn:schemas-microsoft-com:office:office" xmlns:oel="http://schemas.microsoft.com/office/2019/extlst" xmlns:r="http://schemas.openxmlformats.org/officeDocument/2006/relationships" xmlns:m="http://schemas.openxmlformats.org/officeDocument/2006/math" xmlns:v="urn:schemas-microsoft-com:vml" xmlns:wp14="http://schemas.microsoft.com/office/word/2010/wordprocessingDrawing" xmlns:wp="http://schemas.openxmlformats.org/drawingml/2006/wordprocessingDrawing" xmlns:w10="urn:schemas-microsoft-com:office:word" xmlns:w="http://schemas.openxmlformats.org/wordprocessingml/2006/main" xmlns:w14="http://schemas.microsoft.com/office/word/2010/wordml" xmlns:w15="http://schemas.microsoft.com/office/word/2012/wordml" xmlns:w16cex="http://schemas.microsoft.com/office/word/2018/wordml/cex" xmlns:w16cid="http://schemas.microsoft.com/office/word/2016/wordml/cid" xmlns:w16="http://schemas.microsoft.com/office/word/2018/wordml" xmlns:w16sdtdh="http://schemas.microsoft.com/office/word/2020/wordml/sdtdatahash" xmlns:w16se="http://schemas.microsoft.com/office/word/2015/wordml/symex" xmlns:wpg="http://schemas.microsoft.com/office/word/2010/wordprocessingGroup" xmlns:wpi="http://schemas.microsoft.com/office/word/2010/wordprocessingInk" xmlns:wne="http://schemas.microsoft.com/office/word/2006/wordml" xmlns:wps="http://schemas.microsoft.com/office/word/2010/wordprocessingShape" mc:Ignorable="w14 w15 w16se w16cid w16 w16cex w16sdtdh wp14">
+  <w15:person w15:author="Carsten Lemmen">
+    <w15:presenceInfo w15:providerId="Windows Live" w15:userId="3b312e1a5890918f"/>
+  </w15:person>
+</w15:people>
 </file>
 
 <file path=word/styles.xml><?xml version="1.0" encoding="utf-8"?>
@@ -4045,6 +4251,17 @@
       <w:contextualSpacing/>
     </w:pPr>
   </w:style>
+  <w:style w:type="paragraph" w:styleId="berarbeitung">
+    <w:name w:val="Revision"/>
+    <w:hidden/>
+    <w:uiPriority w:val="99"/>
+    <w:semiHidden/>
+    <w:rsid w:val="00AC3F31"/>
+    <w:rPr>
+      <w:rFonts w:ascii="Arial" w:hAnsi="Arial"/>
+      <w:szCs w:val="24"/>
+    </w:rPr>
+  </w:style>
 </w:styles>
 </file>
 

</xml_diff>

<commit_message>
Wrote new cover letter
</commit_message>
<xml_diff>
--- a/coverletter.docx
+++ b/coverletter.docx
@@ -1653,7 +1653,7 @@
           <w:rFonts w:ascii="Poppins" w:hAnsi="Poppins" w:cs="Poppins"/>
           <w:lang w:val="en-US"/>
         </w:rPr>
-        <w:t>31</w:t>
+        <w:t>24</w:t>
       </w:r>
       <w:r>
         <w:rPr>
@@ -1667,7 +1667,7 @@
           <w:rFonts w:ascii="Poppins" w:hAnsi="Poppins" w:cs="Poppins"/>
           <w:lang w:val="en-US"/>
         </w:rPr>
-        <w:t>Mai</w:t>
+        <w:t>July</w:t>
       </w:r>
       <w:r>
         <w:rPr>
@@ -1699,7 +1699,23 @@
           <w:b/>
           <w:lang w:val="en-US"/>
         </w:rPr>
-        <w:t xml:space="preserve">Submission to Special Issue </w:t>
+        <w:t xml:space="preserve">Submission </w:t>
+      </w:r>
+      <w:r>
+        <w:rPr>
+          <w:rFonts w:ascii="Poppins" w:hAnsi="Poppins" w:cs="Poppins"/>
+          <w:b/>
+          <w:lang w:val="en-US"/>
+        </w:rPr>
+        <w:t xml:space="preserve">of revision </w:t>
+      </w:r>
+      <w:r>
+        <w:rPr>
+          <w:rFonts w:ascii="Poppins" w:hAnsi="Poppins" w:cs="Poppins"/>
+          <w:b/>
+          <w:lang w:val="en-US"/>
+        </w:rPr>
+        <w:t xml:space="preserve">to Special Issue </w:t>
       </w:r>
       <w:r>
         <w:rPr>
@@ -1757,6 +1773,13 @@
         </w:rPr>
         <w:t>,</w:t>
       </w:r>
+      <w:r>
+        <w:rPr>
+          <w:rFonts w:ascii="Poppins" w:hAnsi="Poppins" w:cs="Poppins"/>
+          <w:lang w:val="en-US"/>
+        </w:rPr>
+        <w:br/>
+      </w:r>
     </w:p>
     <w:p>
       <w:pPr>
@@ -1791,7 +1814,21 @@
           <w:rFonts w:ascii="Poppins" w:hAnsi="Poppins" w:cs="Poppins"/>
           <w:lang w:val="en-US"/>
         </w:rPr>
-        <w:t xml:space="preserve"> pleased to submit a manuscript on “Good Modeling Software Practi</w:t>
+        <w:t xml:space="preserve"> pleased to submit a </w:t>
+      </w:r>
+      <w:r>
+        <w:rPr>
+          <w:rFonts w:ascii="Poppins" w:hAnsi="Poppins" w:cs="Poppins"/>
+          <w:lang w:val="en-US"/>
+        </w:rPr>
+        <w:t xml:space="preserve">revised version of our </w:t>
+      </w:r>
+      <w:r>
+        <w:rPr>
+          <w:rFonts w:ascii="Poppins" w:hAnsi="Poppins" w:cs="Poppins"/>
+          <w:lang w:val="en-US"/>
+        </w:rPr>
+        <w:t>manuscript on “Good Modeling Software Practi</w:t>
       </w:r>
       <w:r>
         <w:rPr>
@@ -1819,115 +1856,19 @@
           <w:rFonts w:ascii="Poppins" w:hAnsi="Poppins" w:cs="Poppins"/>
           <w:lang w:val="en-US"/>
         </w:rPr>
-        <w:t xml:space="preserve">e to be considered for publication in Ecological Modelling.   The manuscript – coauthored Philipp Sommer and </w:t>
-      </w:r>
-      <w:r>
-        <w:rPr>
-          <w:rFonts w:ascii="Poppins" w:hAnsi="Poppins" w:cs="Poppins"/>
-          <w:lang w:val="en-US"/>
-        </w:rPr>
-        <w:t>Carsten Lemmen</w:t>
-      </w:r>
-      <w:r>
-        <w:rPr>
-          <w:rFonts w:ascii="Poppins" w:hAnsi="Poppins" w:cs="Poppins"/>
-          <w:lang w:val="en-US"/>
-        </w:rPr>
-        <w:t xml:space="preserve"> – builds on earlier works summarizing good modeling practices or good software practices; it goes beyond these </w:t>
+        <w:t xml:space="preserve">e to be considered for publication in Ecological Modelling.   </w:t>
       </w:r>
     </w:p>
     <w:p>
       <w:pPr>
-        <w:pStyle w:val="Listenabsatz"/>
-        <w:numPr>
-          <w:ilvl w:val="0"/>
-          <w:numId w:val="15"/>
-        </w:numPr>
-        <w:rPr>
-          <w:rFonts w:ascii="Poppins" w:hAnsi="Poppins" w:cs="Poppins"/>
-          <w:lang w:val="en-US"/>
-        </w:rPr>
-      </w:pPr>
-      <w:r>
-        <w:rPr>
-          <w:rFonts w:ascii="Poppins" w:hAnsi="Poppins" w:cs="Poppins"/>
-          <w:lang w:val="en-US"/>
-        </w:rPr>
-        <w:t xml:space="preserve">by including as a </w:t>
-      </w:r>
-      <w:proofErr w:type="gramStart"/>
-      <w:r>
-        <w:rPr>
-          <w:rFonts w:ascii="Poppins" w:hAnsi="Poppins" w:cs="Poppins"/>
-          <w:lang w:val="en-US"/>
-        </w:rPr>
-        <w:t>third dimension</w:t>
-      </w:r>
-      <w:proofErr w:type="gramEnd"/>
-      <w:r>
-        <w:rPr>
-          <w:rFonts w:ascii="Poppins" w:hAnsi="Poppins" w:cs="Poppins"/>
-          <w:lang w:val="en-US"/>
-        </w:rPr>
-        <w:t xml:space="preserve"> good </w:t>
-      </w:r>
-      <w:r>
-        <w:rPr>
-          <w:rFonts w:ascii="Poppins" w:hAnsi="Poppins" w:cs="Poppins"/>
-          <w:lang w:val="en-US"/>
-        </w:rPr>
-        <w:t>scientific</w:t>
-      </w:r>
-      <w:r>
-        <w:rPr>
-          <w:rFonts w:ascii="Poppins" w:hAnsi="Poppins" w:cs="Poppins"/>
-          <w:lang w:val="en-US"/>
-        </w:rPr>
-        <w:t xml:space="preserve"> practi</w:t>
-      </w:r>
-      <w:r>
-        <w:rPr>
-          <w:rFonts w:ascii="Poppins" w:hAnsi="Poppins" w:cs="Poppins"/>
-          <w:lang w:val="en-US"/>
-        </w:rPr>
-        <w:t>c</w:t>
-      </w:r>
-      <w:r>
-        <w:rPr>
-          <w:rFonts w:ascii="Poppins" w:hAnsi="Poppins" w:cs="Poppins"/>
-          <w:lang w:val="en-US"/>
-        </w:rPr>
-        <w:t>e and considering Good Modeling Software Practi</w:t>
-      </w:r>
-      <w:r>
-        <w:rPr>
-          <w:rFonts w:ascii="Poppins" w:hAnsi="Poppins" w:cs="Poppins"/>
-          <w:lang w:val="en-US"/>
-        </w:rPr>
-        <w:t>c</w:t>
-      </w:r>
-      <w:r>
-        <w:rPr>
-          <w:rFonts w:ascii="Poppins" w:hAnsi="Poppins" w:cs="Poppins"/>
-          <w:lang w:val="en-US"/>
-        </w:rPr>
-        <w:t>es at the center of this triangle</w:t>
-      </w:r>
-      <w:r>
-        <w:rPr>
-          <w:rFonts w:ascii="Poppins" w:hAnsi="Poppins" w:cs="Poppins"/>
-          <w:lang w:val="en-US"/>
-        </w:rPr>
-        <w:t>;</w:t>
-      </w:r>
+        <w:rPr>
+          <w:rFonts w:ascii="Poppins" w:hAnsi="Poppins" w:cs="Poppins"/>
+          <w:lang w:val="en-US"/>
+        </w:rPr>
+      </w:pPr>
     </w:p>
     <w:p>
       <w:pPr>
-        <w:pStyle w:val="Listenabsatz"/>
-        <w:numPr>
-          <w:ilvl w:val="0"/>
-          <w:numId w:val="15"/>
-        </w:numPr>
         <w:rPr>
           <w:rFonts w:ascii="Poppins" w:hAnsi="Poppins" w:cs="Poppins"/>
           <w:lang w:val="en-US"/>
@@ -1938,90 +1879,7 @@
           <w:rFonts w:ascii="Poppins" w:hAnsi="Poppins" w:cs="Poppins"/>
           <w:lang w:val="en-US"/>
         </w:rPr>
-        <w:t>by</w:t>
-      </w:r>
-      <w:r>
-        <w:rPr>
-          <w:rFonts w:ascii="Poppins" w:hAnsi="Poppins" w:cs="Poppins"/>
-          <w:lang w:val="en-US"/>
-        </w:rPr>
-        <w:t xml:space="preserve"> embedding in a comprehensive overview of good practices concrete examples how these are implemented.</w:t>
-      </w:r>
-    </w:p>
-    <w:p>
-      <w:pPr>
-        <w:rPr>
-          <w:rFonts w:ascii="Poppins" w:hAnsi="Poppins" w:cs="Poppins"/>
-          <w:lang w:val="en-US"/>
-        </w:rPr>
-      </w:pPr>
-      <w:r>
-        <w:rPr>
-          <w:rFonts w:ascii="Poppins" w:hAnsi="Poppins" w:cs="Poppins"/>
-          <w:lang w:val="en-US"/>
-        </w:rPr>
-        <w:t>Finally, we state how many of the described practices are used in a real-world socio-ecological model software recently published as an exemplary workflow.</w:t>
-      </w:r>
-    </w:p>
-    <w:p>
-      <w:pPr>
-        <w:rPr>
-          <w:rFonts w:ascii="Poppins" w:hAnsi="Poppins" w:cs="Poppins"/>
-          <w:lang w:val="en-US"/>
-        </w:rPr>
-      </w:pPr>
-      <w:r>
-        <w:rPr>
-          <w:rFonts w:ascii="Poppins" w:hAnsi="Poppins" w:cs="Poppins"/>
-          <w:lang w:val="en-US"/>
-        </w:rPr>
-        <w:t xml:space="preserve">We submit the manuscript in the hope that it is a valuable contribution to the Special Issue.  We suggest as reviewers Maria Pierce, Koen </w:t>
-      </w:r>
-      <w:proofErr w:type="spellStart"/>
-      <w:r>
-        <w:rPr>
-          <w:rFonts w:ascii="Poppins" w:hAnsi="Poppins" w:cs="Poppins"/>
-          <w:lang w:val="en-US"/>
-        </w:rPr>
-        <w:t>Meesters</w:t>
-      </w:r>
-      <w:proofErr w:type="spellEnd"/>
-      <w:r>
-        <w:rPr>
-          <w:rFonts w:ascii="Poppins" w:hAnsi="Poppins" w:cs="Poppins"/>
-          <w:lang w:val="en-US"/>
-        </w:rPr>
-        <w:t xml:space="preserve">, Lilian </w:t>
-      </w:r>
-      <w:proofErr w:type="spellStart"/>
-      <w:r>
-        <w:rPr>
-          <w:rFonts w:ascii="Poppins" w:hAnsi="Poppins" w:cs="Poppins"/>
-          <w:lang w:val="en-US"/>
-        </w:rPr>
-        <w:t>Na’ia</w:t>
-      </w:r>
-      <w:proofErr w:type="spellEnd"/>
-      <w:r>
-        <w:rPr>
-          <w:rFonts w:ascii="Poppins" w:hAnsi="Poppins" w:cs="Poppins"/>
-          <w:lang w:val="en-US"/>
-        </w:rPr>
-        <w:t xml:space="preserve"> Alessa and Allen Lee.  The manuscript has not been submitted elsewhere and we declare </w:t>
-      </w:r>
-      <w:r>
-        <w:rPr>
-          <w:rFonts w:ascii="Poppins" w:hAnsi="Poppins" w:cs="Poppins"/>
-          <w:lang w:val="en-US"/>
-        </w:rPr>
-        <w:t>that there are no</w:t>
-      </w:r>
-      <w:r>
-        <w:rPr>
-          <w:rFonts w:ascii="Poppins" w:hAnsi="Poppins" w:cs="Poppins"/>
-          <w:lang w:val="en-US"/>
-        </w:rPr>
-        <w:t xml:space="preserve"> conflicts of interests.</w:t>
+        <w:t>We thank the two anonymous reviewers for their recommendation to go ahead with publishing our manuscript in a revised form.  We are grateful for their suggestions for improvement, we carefully considered their comments and critique and have integrated them in this revised version.  We provide a full point-by-point reply and difference document as an attachment to this cover letter.</w:t>
       </w:r>
     </w:p>
     <w:p>

</xml_diff>